<commit_message>
Static Property could not be accessed by instance
</commit_message>
<xml_diff>
--- a/Docs/WPF/DependencyProperty.docx
+++ b/Docs/WPF/DependencyProperty.docx
@@ -157,8 +157,6 @@
           </w:rPr>
           <w:t>DependencyObject</w:t>
         </w:r>
-        <w:bookmarkStart w:id="0" w:name="_GoBack"/>
-        <w:bookmarkEnd w:id="0"/>
         <w:r>
           <w:rPr>
             <w:noProof/>
@@ -1074,53 +1072,49 @@
           <w:rFonts w:hint="eastAsia"/>
         </w:rPr>
       </w:pPr>
+      <w:bookmarkStart w:id="0" w:name="_Toc462935242"/>
       <w:r>
         <w:lastRenderedPageBreak/>
         <w:t>https://www.kancloud.cn/wizardforcel/learning-hard-csharp/111584</w:t>
       </w:r>
+      <w:bookmarkStart w:id="1" w:name="_GoBack"/>
+      <w:bookmarkEnd w:id="1"/>
     </w:p>
     <w:p>
       <w:pPr>
         <w:pStyle w:val="Heading1"/>
+      </w:pPr>
+      <w:r>
         <w:rPr>
           <w:rFonts w:hint="eastAsia"/>
         </w:rPr>
-      </w:pPr>
-      <w:bookmarkStart w:id="1" w:name="_Toc462935242"/>
+        <w:t>以</w:t>
+      </w:r>
+      <w:proofErr w:type="spellStart"/>
       <w:r>
         <w:rPr>
           <w:rFonts w:hint="eastAsia"/>
         </w:rPr>
-        <w:t>以</w:t>
-      </w:r>
-      <w:proofErr w:type="spellStart"/>
+        <w:t>TextBox</w:t>
+      </w:r>
+      <w:proofErr w:type="spellEnd"/>
       <w:r>
         <w:rPr>
           <w:rFonts w:hint="eastAsia"/>
         </w:rPr>
-        <w:t>TextBox</w:t>
-      </w:r>
-      <w:proofErr w:type="spellEnd"/>
+        <w:t xml:space="preserve"> </w:t>
+      </w:r>
       <w:r>
         <w:rPr>
           <w:rFonts w:hint="eastAsia"/>
         </w:rPr>
-        <w:t xml:space="preserve"> </w:t>
-      </w:r>
-      <w:r>
-        <w:rPr>
-          <w:rFonts w:hint="eastAsia"/>
-        </w:rPr>
         <w:t>为例</w:t>
       </w:r>
-      <w:bookmarkEnd w:id="1"/>
+      <w:bookmarkEnd w:id="0"/>
     </w:p>
     <w:p>
       <w:pPr>
         <w:pStyle w:val="Heading2"/>
-        <w:rPr>
-          <w:rFonts w:hint="eastAsia"/>
-        </w:rPr>
       </w:pPr>
       <w:bookmarkStart w:id="2" w:name="_Toc462935243"/>
       <w:r>
@@ -1140,11 +1134,6 @@
       <w:proofErr w:type="spellEnd"/>
     </w:p>
     <w:p>
-      <w:pPr>
-        <w:rPr>
-          <w:rFonts w:hint="eastAsia"/>
-        </w:rPr>
-      </w:pPr>
       <w:r>
         <w:rPr>
           <w:noProof/>
@@ -1189,9 +1178,6 @@
     <w:p>
       <w:pPr>
         <w:pStyle w:val="Heading3"/>
-        <w:rPr>
-          <w:rFonts w:hint="eastAsia"/>
-        </w:rPr>
       </w:pPr>
       <w:bookmarkStart w:id="3" w:name="_Toc462935244"/>
       <w:proofErr w:type="spellStart"/>
@@ -1205,11 +1191,6 @@
       <w:proofErr w:type="spellEnd"/>
     </w:p>
     <w:p>
-      <w:pPr>
-        <w:rPr>
-          <w:rFonts w:hint="eastAsia"/>
-        </w:rPr>
-      </w:pPr>
       <w:r>
         <w:rPr>
           <w:noProof/>
@@ -1254,9 +1235,6 @@
     <w:p>
       <w:pPr>
         <w:pStyle w:val="Heading3"/>
-        <w:rPr>
-          <w:rFonts w:hint="eastAsia"/>
-        </w:rPr>
       </w:pPr>
       <w:bookmarkStart w:id="4" w:name="_Toc462935245"/>
       <w:proofErr w:type="spellStart"/>
@@ -1271,11 +1249,6 @@
       <w:proofErr w:type="spellEnd"/>
     </w:p>
     <w:p>
-      <w:pPr>
-        <w:rPr>
-          <w:rFonts w:hint="eastAsia"/>
-        </w:rPr>
-      </w:pPr>
       <w:r>
         <w:rPr>
           <w:noProof/>
@@ -1320,9 +1293,6 @@
     <w:p>
       <w:pPr>
         <w:pStyle w:val="Heading2"/>
-        <w:rPr>
-          <w:rFonts w:hint="eastAsia"/>
-        </w:rPr>
       </w:pPr>
       <w:bookmarkStart w:id="5" w:name="_Toc462935246"/>
       <w:r>
@@ -1366,11 +1336,6 @@
       <w:proofErr w:type="spellEnd"/>
     </w:p>
     <w:p>
-      <w:pPr>
-        <w:rPr>
-          <w:rFonts w:hint="eastAsia"/>
-        </w:rPr>
-      </w:pPr>
       <w:r>
         <w:rPr>
           <w:noProof/>
@@ -1414,68 +1379,37 @@
     </w:p>
     <w:p>
       <w:pPr>
-        <w:pStyle w:val="Heading2"/>
+        <w:pStyle w:val="Heading3"/>
         <w:rPr>
           <w:rFonts w:hint="eastAsia"/>
         </w:rPr>
       </w:pPr>
-      <w:bookmarkStart w:id="6" w:name="_Toc462935247"/>
+      <w:r>
+        <w:tab/>
+        <w:t xml:space="preserve">Static </w:t>
+      </w:r>
       <w:r>
         <w:rPr>
           <w:rFonts w:hint="eastAsia"/>
         </w:rPr>
-        <w:t>有一个实例属性</w:t>
-      </w:r>
-      <w:r>
+        <w:t>属性不能通过实例对象访问</w:t>
+      </w:r>
+    </w:p>
+    <w:p>
+      <w:pPr>
         <w:rPr>
           <w:rFonts w:hint="eastAsia"/>
         </w:rPr>
-        <w:t>Text</w:t>
-      </w:r>
-      <w:bookmarkEnd w:id="6"/>
-    </w:p>
-    <w:p>
-      <w:pPr>
-        <w:rPr>
-          <w:rFonts w:hint="eastAsia"/>
-        </w:rPr>
-      </w:pPr>
-      <w:r>
-        <w:rPr>
-          <w:rFonts w:hint="eastAsia"/>
-        </w:rPr>
-        <w:t xml:space="preserve">Text </w:t>
-      </w:r>
-      <w:r>
-        <w:rPr>
-          <w:rFonts w:hint="eastAsia"/>
-        </w:rPr>
-        <w:t>属性封装了</w:t>
-      </w:r>
-      <w:proofErr w:type="spellStart"/>
-      <w:r>
-        <w:rPr>
-          <w:rFonts w:hint="eastAsia"/>
-        </w:rPr>
-        <w:t>TextProperty</w:t>
-      </w:r>
-      <w:proofErr w:type="spellEnd"/>
-    </w:p>
-    <w:p>
-      <w:pPr>
-        <w:rPr>
-          <w:rFonts w:hint="eastAsia"/>
-        </w:rPr>
       </w:pPr>
       <w:r>
         <w:rPr>
           <w:noProof/>
         </w:rPr>
         <w:drawing>
-          <wp:inline distT="0" distB="0" distL="0" distR="0" wp14:anchorId="79F87798" wp14:editId="41C22FFD">
-            <wp:extent cx="5943600" cy="1646555"/>
+          <wp:inline distT="0" distB="0" distL="0" distR="0" wp14:anchorId="55CC8DFF" wp14:editId="473034E6">
+            <wp:extent cx="5943600" cy="1579880"/>
             <wp:effectExtent l="0" t="0" r="0" b="0"/>
-            <wp:docPr id="16" name="Picture 16"/>
+            <wp:docPr id="3" name="Picture 3"/>
             <wp:cNvGraphicFramePr>
               <a:graphicFrameLocks xmlns:a="http://schemas.openxmlformats.org/drawingml/2006/main" noChangeAspect="1"/>
             </wp:cNvGraphicFramePr>
@@ -1495,7 +1429,7 @@
                   <pic:spPr>
                     <a:xfrm>
                       <a:off x="0" y="0"/>
-                      <a:ext cx="5943600" cy="1646555"/>
+                      <a:ext cx="5943600" cy="1579880"/>
                     </a:xfrm>
                     <a:prstGeom prst="rect">
                       <a:avLst/>
@@ -1510,64 +1444,134 @@
     </w:p>
     <w:p>
       <w:pPr>
+        <w:pStyle w:val="Heading3"/>
+        <w:rPr>
+          <w:rFonts w:hint="eastAsia"/>
+        </w:rPr>
+      </w:pPr>
+      <w:r>
+        <w:rPr>
+          <w:rFonts w:hint="eastAsia"/>
+        </w:rPr>
+        <w:t>让用户对依赖属性无感</w:t>
+      </w:r>
+    </w:p>
+    <w:p>
+      <w:pPr>
+        <w:rPr>
+          <w:rFonts w:hint="eastAsia"/>
+        </w:rPr>
+      </w:pPr>
+      <w:r>
+        <w:rPr>
+          <w:rFonts w:hint="eastAsia"/>
+        </w:rPr>
+        <w:t>使用已有的大家熟悉的</w:t>
+      </w:r>
+      <w:r>
+        <w:rPr>
+          <w:rFonts w:hint="eastAsia"/>
+        </w:rPr>
+        <w:t>Text</w:t>
+      </w:r>
+      <w:r>
+        <w:rPr>
+          <w:rFonts w:hint="eastAsia"/>
+        </w:rPr>
+        <w:t>属性对依赖属性进行封装，让用户对依赖属性无感知的使用。</w:t>
+      </w:r>
+    </w:p>
+    <w:p>
+      <w:pPr>
+        <w:rPr>
+          <w:rFonts w:hint="eastAsia"/>
+        </w:rPr>
+      </w:pPr>
+      <w:r>
+        <w:rPr>
+          <w:rFonts w:hint="eastAsia"/>
+        </w:rPr>
+        <w:t>可能是把</w:t>
+      </w:r>
+      <w:proofErr w:type="spellStart"/>
+      <w:r>
+        <w:rPr>
+          <w:rFonts w:hint="eastAsia"/>
+        </w:rPr>
+        <w:t>TextProperty</w:t>
+      </w:r>
+      <w:proofErr w:type="spellEnd"/>
+      <w:r>
+        <w:rPr>
+          <w:rFonts w:hint="eastAsia"/>
+        </w:rPr>
+        <w:t>设计为</w:t>
+      </w:r>
+      <w:r>
+        <w:rPr>
+          <w:rFonts w:hint="eastAsia"/>
+        </w:rPr>
+        <w:t>Static</w:t>
+      </w:r>
+      <w:r>
+        <w:rPr>
+          <w:rFonts w:hint="eastAsia"/>
+        </w:rPr>
+        <w:t>的原因。这帮人还真是费心啊。</w:t>
+      </w:r>
+    </w:p>
+    <w:p>
+      <w:pPr>
         <w:pStyle w:val="Heading2"/>
+      </w:pPr>
+      <w:bookmarkStart w:id="6" w:name="_Toc462935247"/>
+      <w:r>
         <w:rPr>
           <w:rFonts w:hint="eastAsia"/>
         </w:rPr>
-      </w:pPr>
-      <w:bookmarkStart w:id="7" w:name="_Toc462935248"/>
+        <w:t>有一个实例属性</w:t>
+      </w:r>
       <w:r>
         <w:rPr>
           <w:rFonts w:hint="eastAsia"/>
         </w:rPr>
+        <w:t>Text</w:t>
+      </w:r>
+      <w:bookmarkEnd w:id="6"/>
+    </w:p>
+    <w:p>
+      <w:r>
+        <w:rPr>
+          <w:rFonts w:hint="eastAsia"/>
+        </w:rPr>
+        <w:t xml:space="preserve">Text </w:t>
+      </w:r>
+      <w:r>
+        <w:rPr>
+          <w:rFonts w:hint="eastAsia"/>
+        </w:rPr>
+        <w:t>属性封装了</w:t>
+      </w:r>
+      <w:proofErr w:type="spellStart"/>
+      <w:r>
+        <w:rPr>
+          <w:rFonts w:hint="eastAsia"/>
+        </w:rPr>
+        <w:t>TextProperty</w:t>
+      </w:r>
+      <w:proofErr w:type="spellEnd"/>
+    </w:p>
+    <w:p>
+      <w:r>
+        <w:rPr>
+          <w:noProof/>
+        </w:rPr>
         <w:lastRenderedPageBreak/>
-        <w:t>在</w:t>
-      </w:r>
-      <w:proofErr w:type="spellStart"/>
-      <w:r>
-        <w:rPr>
-          <w:rFonts w:hint="eastAsia"/>
-        </w:rPr>
-        <w:t>TextBox</w:t>
-      </w:r>
-      <w:proofErr w:type="spellEnd"/>
-      <w:r>
-        <w:rPr>
-          <w:rFonts w:hint="eastAsia"/>
-        </w:rPr>
-        <w:t>的静态构造函数里对</w:t>
-      </w:r>
-      <w:proofErr w:type="spellStart"/>
-      <w:r>
-        <w:rPr>
-          <w:rFonts w:hint="eastAsia"/>
-        </w:rPr>
-        <w:t>TextProperty</w:t>
-      </w:r>
-      <w:proofErr w:type="spellEnd"/>
-      <w:r>
-        <w:rPr>
-          <w:rFonts w:hint="eastAsia"/>
-        </w:rPr>
-        <w:t>初始化</w:t>
-      </w:r>
-      <w:bookmarkEnd w:id="7"/>
-    </w:p>
-    <w:p>
-      <w:pPr>
-        <w:rPr>
-          <w:rFonts w:hint="eastAsia"/>
-        </w:rPr>
-      </w:pPr>
-      <w:r>
-        <w:rPr>
-          <w:noProof/>
-        </w:rPr>
         <w:drawing>
-          <wp:inline distT="0" distB="0" distL="0" distR="0" wp14:anchorId="3A901777" wp14:editId="44E1092C">
-            <wp:extent cx="5943600" cy="2040890"/>
+          <wp:inline distT="0" distB="0" distL="0" distR="0" wp14:anchorId="79F87798" wp14:editId="41C22FFD">
+            <wp:extent cx="5943600" cy="1646555"/>
             <wp:effectExtent l="0" t="0" r="0" b="0"/>
-            <wp:docPr id="6" name="Picture 6"/>
+            <wp:docPr id="16" name="Picture 16"/>
             <wp:cNvGraphicFramePr>
               <a:graphicFrameLocks xmlns:a="http://schemas.openxmlformats.org/drawingml/2006/main" noChangeAspect="1"/>
             </wp:cNvGraphicFramePr>
@@ -1587,7 +1591,7 @@
                   <pic:spPr>
                     <a:xfrm>
                       <a:off x="0" y="0"/>
-                      <a:ext cx="5943600" cy="2040890"/>
+                      <a:ext cx="5943600" cy="1646555"/>
                     </a:xfrm>
                     <a:prstGeom prst="rect">
                       <a:avLst/>
@@ -1602,19 +1606,55 @@
     </w:p>
     <w:p>
       <w:pPr>
+        <w:pStyle w:val="Heading2"/>
+      </w:pPr>
+      <w:bookmarkStart w:id="7" w:name="_Toc462935248"/>
+      <w:r>
         <w:rPr>
           <w:rFonts w:hint="eastAsia"/>
         </w:rPr>
-      </w:pPr>
+        <w:t>在</w:t>
+      </w:r>
+      <w:proofErr w:type="spellStart"/>
+      <w:r>
+        <w:rPr>
+          <w:rFonts w:hint="eastAsia"/>
+        </w:rPr>
+        <w:t>TextBox</w:t>
+      </w:r>
+      <w:proofErr w:type="spellEnd"/>
+      <w:r>
+        <w:rPr>
+          <w:rFonts w:hint="eastAsia"/>
+        </w:rPr>
+        <w:t>的静态构造函数里对</w:t>
+      </w:r>
+      <w:proofErr w:type="spellStart"/>
+      <w:r>
+        <w:rPr>
+          <w:rFonts w:hint="eastAsia"/>
+        </w:rPr>
+        <w:t>TextProperty</w:t>
+      </w:r>
+      <w:proofErr w:type="spellEnd"/>
+      <w:r>
+        <w:rPr>
+          <w:rFonts w:hint="eastAsia"/>
+        </w:rPr>
+        <w:t>初始化</w:t>
+      </w:r>
+      <w:bookmarkEnd w:id="7"/>
+    </w:p>
+    <w:p>
       <w:r>
         <w:rPr>
           <w:noProof/>
         </w:rPr>
         <w:drawing>
-          <wp:inline distT="0" distB="0" distL="0" distR="0" wp14:anchorId="41B4FD3F" wp14:editId="373B999C">
-            <wp:extent cx="5943600" cy="1679575"/>
+          <wp:inline distT="0" distB="0" distL="0" distR="0" wp14:anchorId="3A901777" wp14:editId="44E1092C">
+            <wp:extent cx="5943600" cy="2040890"/>
             <wp:effectExtent l="0" t="0" r="0" b="0"/>
-            <wp:docPr id="7" name="Picture 7"/>
+            <wp:docPr id="6" name="Picture 6"/>
             <wp:cNvGraphicFramePr>
               <a:graphicFrameLocks xmlns:a="http://schemas.openxmlformats.org/drawingml/2006/main" noChangeAspect="1"/>
             </wp:cNvGraphicFramePr>
@@ -1634,7 +1674,7 @@
                   <pic:spPr>
                     <a:xfrm>
                       <a:off x="0" y="0"/>
-                      <a:ext cx="5943600" cy="1679575"/>
+                      <a:ext cx="5943600" cy="2040890"/>
                     </a:xfrm>
                     <a:prstGeom prst="rect">
                       <a:avLst/>
@@ -1648,391 +1688,15 @@
       </w:r>
     </w:p>
     <w:p>
-      <w:pPr>
-        <w:rPr>
-          <w:rFonts w:hint="eastAsia"/>
-        </w:rPr>
-      </w:pPr>
-      <w:proofErr w:type="spellStart"/>
-      <w:r>
-        <w:t>TextBox.TextProperty</w:t>
-      </w:r>
-      <w:proofErr w:type="spellEnd"/>
-      <w:r>
-        <w:t xml:space="preserve"> = </w:t>
-      </w:r>
-      <w:proofErr w:type="spellStart"/>
-      <w:proofErr w:type="gramStart"/>
-      <w:r>
-        <w:t>DependencyProperty.</w:t>
-      </w:r>
-      <w:r>
-        <w:rPr>
-          <w:b/>
-          <w:bCs/>
-          <w:color w:val="191970"/>
-        </w:rPr>
-        <w:t>Register</w:t>
-      </w:r>
-      <w:proofErr w:type="spellEnd"/>
-      <w:r>
-        <w:t>(</w:t>
-      </w:r>
-      <w:proofErr w:type="gramEnd"/>
-      <w:r>
-        <w:rPr>
-          <w:color w:val="0000FF"/>
-        </w:rPr>
-        <w:t>"Text"</w:t>
-      </w:r>
-      <w:r>
-        <w:t>,</w:t>
-      </w:r>
-    </w:p>
-    <w:p>
-      <w:pPr>
-        <w:rPr>
-          <w:rFonts w:hint="eastAsia"/>
-        </w:rPr>
-      </w:pPr>
-      <w:r>
-        <w:t xml:space="preserve"> </w:t>
-      </w:r>
-      <w:proofErr w:type="spellStart"/>
-      <w:proofErr w:type="gramStart"/>
-      <w:r>
-        <w:rPr>
-          <w:b/>
-          <w:bCs/>
-          <w:color w:val="008B8B"/>
-        </w:rPr>
-        <w:t>typeof</w:t>
-      </w:r>
-      <w:proofErr w:type="spellEnd"/>
-      <w:r>
-        <w:t>(</w:t>
-      </w:r>
-      <w:proofErr w:type="gramEnd"/>
-      <w:r>
-        <w:rPr>
-          <w:color w:val="FF0000"/>
-        </w:rPr>
-        <w:t>string</w:t>
-      </w:r>
-      <w:r>
-        <w:t>),</w:t>
-      </w:r>
-    </w:p>
-    <w:p>
-      <w:pPr>
-        <w:rPr>
-          <w:rFonts w:hint="eastAsia"/>
-        </w:rPr>
-      </w:pPr>
-      <w:r>
-        <w:t xml:space="preserve"> </w:t>
-      </w:r>
-      <w:proofErr w:type="spellStart"/>
-      <w:proofErr w:type="gramStart"/>
-      <w:r>
-        <w:rPr>
-          <w:b/>
-          <w:bCs/>
-          <w:color w:val="008B8B"/>
-        </w:rPr>
-        <w:t>typeof</w:t>
-      </w:r>
-      <w:proofErr w:type="spellEnd"/>
-      <w:r>
-        <w:t>(</w:t>
-      </w:r>
-      <w:proofErr w:type="spellStart"/>
-      <w:proofErr w:type="gramEnd"/>
-      <w:r>
-        <w:t>TextBox</w:t>
-      </w:r>
-      <w:proofErr w:type="spellEnd"/>
-      <w:r>
-        <w:t xml:space="preserve">), </w:t>
-      </w:r>
-    </w:p>
-    <w:p>
-      <w:pPr>
-        <w:ind w:left="288" w:firstLine="0"/>
-        <w:rPr>
-          <w:rFonts w:hint="eastAsia"/>
-        </w:rPr>
-      </w:pPr>
-      <w:proofErr w:type="gramStart"/>
-      <w:r>
-        <w:rPr>
-          <w:b/>
-          <w:bCs/>
-          <w:color w:val="008B8B"/>
-        </w:rPr>
-        <w:t>new</w:t>
-      </w:r>
-      <w:proofErr w:type="gramEnd"/>
-      <w:r>
-        <w:t xml:space="preserve"> </w:t>
-      </w:r>
-      <w:proofErr w:type="spellStart"/>
-      <w:r>
-        <w:rPr>
-          <w:b/>
-          <w:bCs/>
-          <w:color w:val="191970"/>
-        </w:rPr>
-        <w:t>FrameworkPropertyMetadata</w:t>
-      </w:r>
-      <w:proofErr w:type="spellEnd"/>
-      <w:r>
-        <w:t>(</w:t>
-      </w:r>
-      <w:proofErr w:type="spellStart"/>
-      <w:r>
-        <w:rPr>
-          <w:color w:val="FF0000"/>
-        </w:rPr>
-        <w:t>string</w:t>
-      </w:r>
-      <w:r>
-        <w:t>.Empty</w:t>
-      </w:r>
-      <w:proofErr w:type="spellEnd"/>
-      <w:r>
-        <w:t xml:space="preserve">, </w:t>
-      </w:r>
-    </w:p>
-    <w:p>
-      <w:pPr>
-        <w:ind w:left="720" w:firstLine="432"/>
-        <w:rPr>
-          <w:rFonts w:hint="eastAsia"/>
-          <w:sz w:val="18"/>
-          <w:szCs w:val="18"/>
-        </w:rPr>
-      </w:pPr>
-      <w:proofErr w:type="spellStart"/>
-      <w:r>
-        <w:rPr>
-          <w:sz w:val="18"/>
-          <w:szCs w:val="18"/>
-        </w:rPr>
-        <w:t>FrameworkPropertyMetadat</w:t>
-      </w:r>
-      <w:r>
-        <w:rPr>
-          <w:sz w:val="18"/>
-          <w:szCs w:val="18"/>
-        </w:rPr>
-        <w:t>aOptions.BindsTwoWayByDefault</w:t>
-      </w:r>
-      <w:proofErr w:type="spellEnd"/>
-      <w:r>
-        <w:rPr>
-          <w:sz w:val="18"/>
-          <w:szCs w:val="18"/>
-        </w:rPr>
-        <w:t xml:space="preserve"> |</w:t>
-      </w:r>
-      <w:proofErr w:type="spellStart"/>
-      <w:r>
-        <w:rPr>
-          <w:sz w:val="18"/>
-          <w:szCs w:val="18"/>
-        </w:rPr>
-        <w:t>FrameworkPropertyMetadataOptions.Journal</w:t>
-      </w:r>
-      <w:proofErr w:type="spellEnd"/>
-      <w:r>
-        <w:rPr>
-          <w:sz w:val="18"/>
-          <w:szCs w:val="18"/>
-        </w:rPr>
-        <w:t xml:space="preserve">, </w:t>
-      </w:r>
-    </w:p>
-    <w:p>
-      <w:pPr>
-        <w:ind w:left="720" w:firstLine="432"/>
-        <w:rPr>
-          <w:rFonts w:hint="eastAsia"/>
-        </w:rPr>
-      </w:pPr>
-      <w:proofErr w:type="gramStart"/>
-      <w:r>
-        <w:rPr>
-          <w:b/>
-          <w:bCs/>
-          <w:color w:val="008B8B"/>
-        </w:rPr>
-        <w:t>new</w:t>
-      </w:r>
-      <w:proofErr w:type="gramEnd"/>
-      <w:r>
-        <w:t xml:space="preserve"> </w:t>
-      </w:r>
-      <w:proofErr w:type="spellStart"/>
-      <w:r>
-        <w:rPr>
-          <w:b/>
-          <w:bCs/>
-          <w:color w:val="191970"/>
-        </w:rPr>
-        <w:t>PropertyChangedCallback</w:t>
-      </w:r>
-      <w:proofErr w:type="spellEnd"/>
-      <w:r>
-        <w:t>(</w:t>
-      </w:r>
-      <w:proofErr w:type="spellStart"/>
-      <w:r>
-        <w:t>TextBox.OnTextPropertyChanged</w:t>
-      </w:r>
-      <w:proofErr w:type="spellEnd"/>
-      <w:r>
-        <w:t xml:space="preserve">), </w:t>
-      </w:r>
-    </w:p>
-    <w:p>
-      <w:pPr>
-        <w:ind w:left="720" w:firstLine="432"/>
-        <w:rPr>
-          <w:rFonts w:hint="eastAsia"/>
-        </w:rPr>
-      </w:pPr>
-      <w:proofErr w:type="gramStart"/>
-      <w:r>
-        <w:rPr>
-          <w:b/>
-          <w:bCs/>
-          <w:color w:val="008B8B"/>
-        </w:rPr>
-        <w:t>new</w:t>
-      </w:r>
-      <w:proofErr w:type="gramEnd"/>
-      <w:r>
-        <w:t xml:space="preserve"> </w:t>
-      </w:r>
-      <w:proofErr w:type="spellStart"/>
-      <w:r>
-        <w:rPr>
-          <w:b/>
-          <w:bCs/>
-          <w:color w:val="191970"/>
-        </w:rPr>
-        <w:t>CoerceValueCallback</w:t>
-      </w:r>
-      <w:proofErr w:type="spellEnd"/>
-      <w:r>
-        <w:t>(</w:t>
-      </w:r>
-      <w:proofErr w:type="spellStart"/>
-      <w:r>
-        <w:t>TextBox.CoerceText</w:t>
-      </w:r>
-      <w:proofErr w:type="spellEnd"/>
-      <w:r>
-        <w:t>),</w:t>
-      </w:r>
-    </w:p>
-    <w:p>
-      <w:pPr>
-        <w:rPr>
-          <w:rFonts w:hint="eastAsia"/>
-        </w:rPr>
-      </w:pPr>
-      <w:r>
-        <w:t xml:space="preserve"> </w:t>
-      </w:r>
-      <w:r>
-        <w:rPr>
-          <w:rFonts w:hint="eastAsia"/>
-        </w:rPr>
-        <w:tab/>
-        <w:t xml:space="preserve">       </w:t>
-      </w:r>
-      <w:proofErr w:type="gramStart"/>
-      <w:r>
-        <w:rPr>
-          <w:b/>
-          <w:bCs/>
-          <w:color w:val="008B8B"/>
-        </w:rPr>
-        <w:t>true</w:t>
-      </w:r>
-      <w:proofErr w:type="gramEnd"/>
-      <w:r>
-        <w:t xml:space="preserve">, </w:t>
-      </w:r>
-    </w:p>
-    <w:p>
-      <w:pPr>
-        <w:ind w:left="720" w:firstLine="0"/>
-        <w:rPr>
-          <w:rFonts w:hint="eastAsia"/>
-        </w:rPr>
-      </w:pPr>
-      <w:r>
-        <w:rPr>
-          <w:rFonts w:hint="eastAsia"/>
-        </w:rPr>
-        <w:t xml:space="preserve">       </w:t>
-      </w:r>
-      <w:proofErr w:type="spellStart"/>
-      <w:r>
-        <w:t>UpdateSourceTrigger.LostFocus</w:t>
-      </w:r>
-      <w:proofErr w:type="spellEnd"/>
-      <w:r>
-        <w:t>)</w:t>
-      </w:r>
-    </w:p>
-    <w:p>
-      <w:pPr>
-        <w:rPr>
-          <w:rFonts w:hint="eastAsia"/>
-        </w:rPr>
-      </w:pPr>
-      <w:r>
-        <w:t>);</w:t>
-      </w:r>
-    </w:p>
-    <w:p>
-      <w:pPr>
-        <w:pStyle w:val="Heading3"/>
-        <w:rPr>
-          <w:rFonts w:hint="eastAsia"/>
-        </w:rPr>
-      </w:pPr>
-      <w:bookmarkStart w:id="8" w:name="_Toc462935249"/>
-      <w:proofErr w:type="spellStart"/>
-      <w:r>
-        <w:rPr>
-          <w:rFonts w:hint="eastAsia"/>
-        </w:rPr>
-        <w:lastRenderedPageBreak/>
-        <w:t>FrameworkPropertyMetadata</w:t>
-      </w:r>
-      <w:bookmarkEnd w:id="8"/>
-      <w:proofErr w:type="spellEnd"/>
-    </w:p>
-    <w:p>
-      <w:pPr>
-        <w:rPr>
-          <w:rFonts w:hint="eastAsia"/>
-        </w:rPr>
-      </w:pPr>
       <w:r>
         <w:rPr>
           <w:noProof/>
         </w:rPr>
         <w:drawing>
-          <wp:inline distT="0" distB="0" distL="0" distR="0" wp14:anchorId="120937EA" wp14:editId="13E158C8">
-            <wp:extent cx="5943600" cy="2960370"/>
+          <wp:inline distT="0" distB="0" distL="0" distR="0" wp14:anchorId="41B4FD3F" wp14:editId="373B999C">
+            <wp:extent cx="5943600" cy="1679575"/>
             <wp:effectExtent l="0" t="0" r="0" b="0"/>
-            <wp:docPr id="8" name="Picture 8"/>
+            <wp:docPr id="7" name="Picture 7"/>
             <wp:cNvGraphicFramePr>
               <a:graphicFrameLocks xmlns:a="http://schemas.openxmlformats.org/drawingml/2006/main" noChangeAspect="1"/>
             </wp:cNvGraphicFramePr>
@@ -2052,6 +1716,378 @@
                   <pic:spPr>
                     <a:xfrm>
                       <a:off x="0" y="0"/>
+                      <a:ext cx="5943600" cy="1679575"/>
+                    </a:xfrm>
+                    <a:prstGeom prst="rect">
+                      <a:avLst/>
+                    </a:prstGeom>
+                  </pic:spPr>
+                </pic:pic>
+              </a:graphicData>
+            </a:graphic>
+          </wp:inline>
+        </w:drawing>
+      </w:r>
+    </w:p>
+    <w:p>
+      <w:proofErr w:type="spellStart"/>
+      <w:r>
+        <w:t>TextBox.TextProperty</w:t>
+      </w:r>
+      <w:proofErr w:type="spellEnd"/>
+      <w:r>
+        <w:t xml:space="preserve"> = </w:t>
+      </w:r>
+      <w:proofErr w:type="spellStart"/>
+      <w:proofErr w:type="gramStart"/>
+      <w:r>
+        <w:t>DependencyProperty.</w:t>
+      </w:r>
+      <w:r>
+        <w:rPr>
+          <w:b/>
+          <w:bCs/>
+          <w:color w:val="191970"/>
+        </w:rPr>
+        <w:t>Register</w:t>
+      </w:r>
+      <w:proofErr w:type="spellEnd"/>
+      <w:r>
+        <w:t>(</w:t>
+      </w:r>
+      <w:proofErr w:type="gramEnd"/>
+      <w:r>
+        <w:rPr>
+          <w:color w:val="0000FF"/>
+        </w:rPr>
+        <w:t>"Text"</w:t>
+      </w:r>
+      <w:r>
+        <w:t>,</w:t>
+      </w:r>
+    </w:p>
+    <w:p>
+      <w:r>
+        <w:t xml:space="preserve"> </w:t>
+      </w:r>
+      <w:proofErr w:type="spellStart"/>
+      <w:proofErr w:type="gramStart"/>
+      <w:r>
+        <w:rPr>
+          <w:b/>
+          <w:bCs/>
+          <w:color w:val="008B8B"/>
+        </w:rPr>
+        <w:t>typeof</w:t>
+      </w:r>
+      <w:proofErr w:type="spellEnd"/>
+      <w:r>
+        <w:t>(</w:t>
+      </w:r>
+      <w:proofErr w:type="gramEnd"/>
+      <w:r>
+        <w:rPr>
+          <w:color w:val="FF0000"/>
+        </w:rPr>
+        <w:t>string</w:t>
+      </w:r>
+      <w:r>
+        <w:t>),</w:t>
+      </w:r>
+    </w:p>
+    <w:p>
+      <w:r>
+        <w:t xml:space="preserve"> </w:t>
+      </w:r>
+      <w:proofErr w:type="spellStart"/>
+      <w:proofErr w:type="gramStart"/>
+      <w:r>
+        <w:rPr>
+          <w:b/>
+          <w:bCs/>
+          <w:color w:val="008B8B"/>
+        </w:rPr>
+        <w:t>typeof</w:t>
+      </w:r>
+      <w:proofErr w:type="spellEnd"/>
+      <w:r>
+        <w:t>(</w:t>
+      </w:r>
+      <w:proofErr w:type="spellStart"/>
+      <w:proofErr w:type="gramEnd"/>
+      <w:r>
+        <w:t>TextBox</w:t>
+      </w:r>
+      <w:proofErr w:type="spellEnd"/>
+      <w:r>
+        <w:t xml:space="preserve">), </w:t>
+      </w:r>
+    </w:p>
+    <w:p>
+      <w:pPr>
+        <w:ind w:left="288" w:firstLine="0"/>
+      </w:pPr>
+      <w:proofErr w:type="gramStart"/>
+      <w:r>
+        <w:rPr>
+          <w:b/>
+          <w:bCs/>
+          <w:color w:val="008B8B"/>
+        </w:rPr>
+        <w:t>new</w:t>
+      </w:r>
+      <w:proofErr w:type="gramEnd"/>
+      <w:r>
+        <w:t xml:space="preserve"> </w:t>
+      </w:r>
+      <w:proofErr w:type="spellStart"/>
+      <w:r>
+        <w:rPr>
+          <w:b/>
+          <w:bCs/>
+          <w:color w:val="191970"/>
+        </w:rPr>
+        <w:t>FrameworkPropertyMetadata</w:t>
+      </w:r>
+      <w:proofErr w:type="spellEnd"/>
+      <w:r>
+        <w:t>(</w:t>
+      </w:r>
+      <w:proofErr w:type="spellStart"/>
+      <w:r>
+        <w:rPr>
+          <w:color w:val="FF0000"/>
+        </w:rPr>
+        <w:t>string</w:t>
+      </w:r>
+      <w:r>
+        <w:t>.Empty</w:t>
+      </w:r>
+      <w:proofErr w:type="spellEnd"/>
+      <w:r>
+        <w:t xml:space="preserve">, </w:t>
+      </w:r>
+    </w:p>
+    <w:p>
+      <w:pPr>
+        <w:ind w:left="720" w:firstLine="432"/>
+        <w:rPr>
+          <w:sz w:val="18"/>
+          <w:szCs w:val="18"/>
+        </w:rPr>
+      </w:pPr>
+      <w:proofErr w:type="spellStart"/>
+      <w:r>
+        <w:rPr>
+          <w:sz w:val="18"/>
+          <w:szCs w:val="18"/>
+        </w:rPr>
+        <w:t>FrameworkPropertyMetadat</w:t>
+      </w:r>
+      <w:r>
+        <w:rPr>
+          <w:sz w:val="18"/>
+          <w:szCs w:val="18"/>
+        </w:rPr>
+        <w:t>aOptions.BindsTwoWayByDefault</w:t>
+      </w:r>
+      <w:proofErr w:type="spellEnd"/>
+      <w:r>
+        <w:rPr>
+          <w:sz w:val="18"/>
+          <w:szCs w:val="18"/>
+        </w:rPr>
+        <w:t xml:space="preserve"> |</w:t>
+      </w:r>
+      <w:proofErr w:type="spellStart"/>
+      <w:r>
+        <w:rPr>
+          <w:sz w:val="18"/>
+          <w:szCs w:val="18"/>
+        </w:rPr>
+        <w:t>FrameworkPropertyMetadataOptions.Journal</w:t>
+      </w:r>
+      <w:proofErr w:type="spellEnd"/>
+      <w:r>
+        <w:rPr>
+          <w:sz w:val="18"/>
+          <w:szCs w:val="18"/>
+        </w:rPr>
+        <w:t xml:space="preserve">, </w:t>
+      </w:r>
+    </w:p>
+    <w:p>
+      <w:pPr>
+        <w:ind w:left="720" w:firstLine="432"/>
+      </w:pPr>
+      <w:proofErr w:type="gramStart"/>
+      <w:r>
+        <w:rPr>
+          <w:b/>
+          <w:bCs/>
+          <w:color w:val="008B8B"/>
+        </w:rPr>
+        <w:t>new</w:t>
+      </w:r>
+      <w:proofErr w:type="gramEnd"/>
+      <w:r>
+        <w:t xml:space="preserve"> </w:t>
+      </w:r>
+      <w:proofErr w:type="spellStart"/>
+      <w:r>
+        <w:rPr>
+          <w:b/>
+          <w:bCs/>
+          <w:color w:val="191970"/>
+        </w:rPr>
+        <w:t>PropertyChangedCallback</w:t>
+      </w:r>
+      <w:proofErr w:type="spellEnd"/>
+      <w:r>
+        <w:t>(</w:t>
+      </w:r>
+      <w:proofErr w:type="spellStart"/>
+      <w:r>
+        <w:t>TextBox.OnTextPropertyChanged</w:t>
+      </w:r>
+      <w:proofErr w:type="spellEnd"/>
+      <w:r>
+        <w:t xml:space="preserve">), </w:t>
+      </w:r>
+    </w:p>
+    <w:p>
+      <w:pPr>
+        <w:ind w:left="720" w:firstLine="432"/>
+      </w:pPr>
+      <w:proofErr w:type="gramStart"/>
+      <w:r>
+        <w:rPr>
+          <w:b/>
+          <w:bCs/>
+          <w:color w:val="008B8B"/>
+        </w:rPr>
+        <w:t>new</w:t>
+      </w:r>
+      <w:proofErr w:type="gramEnd"/>
+      <w:r>
+        <w:t xml:space="preserve"> </w:t>
+      </w:r>
+      <w:proofErr w:type="spellStart"/>
+      <w:r>
+        <w:rPr>
+          <w:b/>
+          <w:bCs/>
+          <w:color w:val="191970"/>
+        </w:rPr>
+        <w:t>CoerceValueCallback</w:t>
+      </w:r>
+      <w:proofErr w:type="spellEnd"/>
+      <w:r>
+        <w:t>(</w:t>
+      </w:r>
+      <w:proofErr w:type="spellStart"/>
+      <w:r>
+        <w:t>TextBox.CoerceText</w:t>
+      </w:r>
+      <w:proofErr w:type="spellEnd"/>
+      <w:r>
+        <w:t>),</w:t>
+      </w:r>
+    </w:p>
+    <w:p>
+      <w:r>
+        <w:lastRenderedPageBreak/>
+        <w:t xml:space="preserve"> </w:t>
+      </w:r>
+      <w:r>
+        <w:rPr>
+          <w:rFonts w:hint="eastAsia"/>
+        </w:rPr>
+        <w:tab/>
+        <w:t xml:space="preserve">       </w:t>
+      </w:r>
+      <w:proofErr w:type="gramStart"/>
+      <w:r>
+        <w:rPr>
+          <w:b/>
+          <w:bCs/>
+          <w:color w:val="008B8B"/>
+        </w:rPr>
+        <w:t>true</w:t>
+      </w:r>
+      <w:proofErr w:type="gramEnd"/>
+      <w:r>
+        <w:t xml:space="preserve">, </w:t>
+      </w:r>
+    </w:p>
+    <w:p>
+      <w:pPr>
+        <w:ind w:left="720" w:firstLine="0"/>
+      </w:pPr>
+      <w:r>
+        <w:rPr>
+          <w:rFonts w:hint="eastAsia"/>
+        </w:rPr>
+        <w:t xml:space="preserve">       </w:t>
+      </w:r>
+      <w:proofErr w:type="spellStart"/>
+      <w:r>
+        <w:t>UpdateSourceTrigger.LostFocus</w:t>
+      </w:r>
+      <w:proofErr w:type="spellEnd"/>
+      <w:r>
+        <w:t>)</w:t>
+      </w:r>
+    </w:p>
+    <w:p>
+      <w:r>
+        <w:t>);</w:t>
+      </w:r>
+    </w:p>
+    <w:p>
+      <w:pPr>
+        <w:pStyle w:val="Heading3"/>
+      </w:pPr>
+      <w:bookmarkStart w:id="8" w:name="_Toc462935249"/>
+      <w:proofErr w:type="spellStart"/>
+      <w:r>
+        <w:rPr>
+          <w:rFonts w:hint="eastAsia"/>
+        </w:rPr>
+        <w:t>FrameworkPropertyMetadata</w:t>
+      </w:r>
+      <w:bookmarkEnd w:id="8"/>
+      <w:proofErr w:type="spellEnd"/>
+    </w:p>
+    <w:p>
+      <w:r>
+        <w:rPr>
+          <w:noProof/>
+        </w:rPr>
+        <w:drawing>
+          <wp:inline distT="0" distB="0" distL="0" distR="0" wp14:anchorId="120937EA" wp14:editId="13E158C8">
+            <wp:extent cx="5943600" cy="2960370"/>
+            <wp:effectExtent l="0" t="0" r="0" b="0"/>
+            <wp:docPr id="8" name="Picture 8"/>
+            <wp:cNvGraphicFramePr>
+              <a:graphicFrameLocks xmlns:a="http://schemas.openxmlformats.org/drawingml/2006/main" noChangeAspect="1"/>
+            </wp:cNvGraphicFramePr>
+            <a:graphic xmlns:a="http://schemas.openxmlformats.org/drawingml/2006/main">
+              <a:graphicData uri="http://schemas.openxmlformats.org/drawingml/2006/picture">
+                <pic:pic xmlns:pic="http://schemas.openxmlformats.org/drawingml/2006/picture">
+                  <pic:nvPicPr>
+                    <pic:cNvPr id="0" name=""/>
+                    <pic:cNvPicPr/>
+                  </pic:nvPicPr>
+                  <pic:blipFill>
+                    <a:blip r:embed="rId17"/>
+                    <a:stretch>
+                      <a:fillRect/>
+                    </a:stretch>
+                  </pic:blipFill>
+                  <pic:spPr>
+                    <a:xfrm>
+                      <a:off x="0" y="0"/>
                       <a:ext cx="5943600" cy="2960370"/>
                     </a:xfrm>
                     <a:prstGeom prst="rect">
@@ -2073,7 +2109,7 @@
         <w:spacing w:after="0" w:line="240" w:lineRule="auto"/>
         <w:ind w:firstLine="0"/>
         <w:rPr>
-          <w:rFonts w:ascii="Consolas" w:hAnsi="Consolas" w:cs="Consolas" w:hint="eastAsia"/>
+          <w:rFonts w:ascii="Consolas" w:hAnsi="Consolas" w:cs="Consolas"/>
           <w:color w:val="000000"/>
           <w:sz w:val="19"/>
           <w:szCs w:val="19"/>
@@ -2166,7 +2202,7 @@
         <w:spacing w:after="0" w:line="240" w:lineRule="auto"/>
         <w:ind w:left="2880" w:firstLine="0"/>
         <w:rPr>
-          <w:rFonts w:ascii="Consolas" w:hAnsi="Consolas" w:cs="Consolas" w:hint="eastAsia"/>
+          <w:rFonts w:ascii="Consolas" w:hAnsi="Consolas" w:cs="Consolas"/>
           <w:color w:val="000000"/>
           <w:sz w:val="19"/>
           <w:szCs w:val="19"/>
@@ -2290,7 +2326,7 @@
         <w:spacing w:after="0" w:line="240" w:lineRule="auto"/>
         <w:ind w:left="2880" w:firstLine="0"/>
         <w:rPr>
-          <w:rFonts w:ascii="Consolas" w:hAnsi="Consolas" w:cs="Consolas" w:hint="eastAsia"/>
+          <w:rFonts w:ascii="Consolas" w:hAnsi="Consolas" w:cs="Consolas"/>
           <w:color w:val="000000"/>
           <w:sz w:val="19"/>
           <w:szCs w:val="19"/>
@@ -2394,34 +2430,21 @@
         <w:t>);</w:t>
       </w:r>
     </w:p>
-    <w:p>
-      <w:pPr>
-        <w:rPr>
-          <w:rFonts w:hint="eastAsia"/>
-        </w:rPr>
-      </w:pPr>
-    </w:p>
+    <w:p/>
     <w:p>
       <w:pPr>
         <w:pStyle w:val="Heading3"/>
-        <w:rPr>
-          <w:rFonts w:hint="eastAsia"/>
-        </w:rPr>
       </w:pPr>
       <w:bookmarkStart w:id="9" w:name="_Toc462935250"/>
       <w:proofErr w:type="spellStart"/>
       <w:r>
+        <w:lastRenderedPageBreak/>
         <w:t>FrameworkPropertyMetadataOptions</w:t>
       </w:r>
       <w:bookmarkEnd w:id="9"/>
       <w:proofErr w:type="spellEnd"/>
     </w:p>
     <w:p>
-      <w:pPr>
-        <w:rPr>
-          <w:rFonts w:hint="eastAsia"/>
-        </w:rPr>
-      </w:pPr>
       <w:r>
         <w:rPr>
           <w:noProof/>
@@ -2442,7 +2465,7 @@
                     <pic:cNvPicPr/>
                   </pic:nvPicPr>
                   <pic:blipFill>
-                    <a:blip r:embed="rId17"/>
+                    <a:blip r:embed="rId18"/>
                     <a:stretch>
                       <a:fillRect/>
                     </a:stretch>
@@ -2532,17 +2555,7 @@
                 <w:sz w:val="19"/>
                 <w:szCs w:val="19"/>
               </w:rPr>
-              <w:t xml:space="preserve">No options are specified; the dependency property </w:t>
-            </w:r>
-            <w:r>
-              <w:rPr>
-                <w:rFonts w:ascii="Consolas" w:hAnsi="Consolas" w:cs="Consolas"/>
-                <w:color w:val="008000"/>
-                <w:sz w:val="19"/>
-                <w:szCs w:val="19"/>
-              </w:rPr>
-              <w:lastRenderedPageBreak/>
-              <w:t>uses the default behavior of</w:t>
+              <w:t>No options are specified; the dependency property uses the default behavior of</w:t>
             </w:r>
             <w:r>
               <w:rPr>
@@ -3481,34 +3494,21 @@
         </w:tc>
       </w:tr>
     </w:tbl>
-    <w:p>
-      <w:pPr>
-        <w:rPr>
-          <w:rFonts w:hint="eastAsia"/>
-        </w:rPr>
-      </w:pPr>
-    </w:p>
+    <w:p/>
     <w:p>
       <w:pPr>
         <w:pStyle w:val="Heading3"/>
-        <w:rPr>
-          <w:rFonts w:hint="eastAsia"/>
-        </w:rPr>
       </w:pPr>
       <w:bookmarkStart w:id="10" w:name="_Toc462935251"/>
       <w:proofErr w:type="spellStart"/>
       <w:r>
+        <w:lastRenderedPageBreak/>
         <w:t>PropertyChangedCallback</w:t>
       </w:r>
       <w:bookmarkEnd w:id="10"/>
       <w:proofErr w:type="spellEnd"/>
     </w:p>
     <w:p>
-      <w:pPr>
-        <w:rPr>
-          <w:rFonts w:hint="eastAsia"/>
-        </w:rPr>
-      </w:pPr>
       <w:r>
         <w:rPr>
           <w:noProof/>
@@ -3518,54 +3518,6 @@
             <wp:extent cx="5943600" cy="2102485"/>
             <wp:effectExtent l="0" t="0" r="0" b="0"/>
             <wp:docPr id="11" name="Picture 11"/>
-            <wp:cNvGraphicFramePr>
-              <a:graphicFrameLocks xmlns:a="http://schemas.openxmlformats.org/drawingml/2006/main" noChangeAspect="1"/>
-            </wp:cNvGraphicFramePr>
-            <a:graphic xmlns:a="http://schemas.openxmlformats.org/drawingml/2006/main">
-              <a:graphicData uri="http://schemas.openxmlformats.org/drawingml/2006/picture">
-                <pic:pic xmlns:pic="http://schemas.openxmlformats.org/drawingml/2006/picture">
-                  <pic:nvPicPr>
-                    <pic:cNvPr id="0" name=""/>
-                    <pic:cNvPicPr/>
-                  </pic:nvPicPr>
-                  <pic:blipFill>
-                    <a:blip r:embed="rId18"/>
-                    <a:stretch>
-                      <a:fillRect/>
-                    </a:stretch>
-                  </pic:blipFill>
-                  <pic:spPr>
-                    <a:xfrm>
-                      <a:off x="0" y="0"/>
-                      <a:ext cx="5943600" cy="2102485"/>
-                    </a:xfrm>
-                    <a:prstGeom prst="rect">
-                      <a:avLst/>
-                    </a:prstGeom>
-                  </pic:spPr>
-                </pic:pic>
-              </a:graphicData>
-            </a:graphic>
-          </wp:inline>
-        </w:drawing>
-      </w:r>
-    </w:p>
-    <w:p>
-      <w:pPr>
-        <w:rPr>
-          <w:rFonts w:hint="eastAsia"/>
-        </w:rPr>
-      </w:pPr>
-      <w:r>
-        <w:rPr>
-          <w:noProof/>
-        </w:rPr>
-        <w:lastRenderedPageBreak/>
-        <w:drawing>
-          <wp:inline distT="0" distB="0" distL="0" distR="0" wp14:anchorId="54128B67" wp14:editId="1052D2CA">
-            <wp:extent cx="5943600" cy="2038350"/>
-            <wp:effectExtent l="0" t="0" r="0" b="0"/>
-            <wp:docPr id="12" name="Picture 12"/>
             <wp:cNvGraphicFramePr>
               <a:graphicFrameLocks xmlns:a="http://schemas.openxmlformats.org/drawingml/2006/main" noChangeAspect="1"/>
             </wp:cNvGraphicFramePr>
@@ -3585,7 +3537,7 @@
                   <pic:spPr>
                     <a:xfrm>
                       <a:off x="0" y="0"/>
-                      <a:ext cx="5943600" cy="2038350"/>
+                      <a:ext cx="5943600" cy="2102485"/>
                     </a:xfrm>
                     <a:prstGeom prst="rect">
                       <a:avLst/>
@@ -3599,99 +3551,15 @@
       </w:r>
     </w:p>
     <w:p>
-      <w:pPr>
-        <w:pStyle w:val="Heading2"/>
-        <w:rPr>
-          <w:rFonts w:hint="eastAsia"/>
-        </w:rPr>
-      </w:pPr>
-      <w:bookmarkStart w:id="11" w:name="_Toc462935252"/>
-      <w:r>
-        <w:rPr>
-          <w:rFonts w:hint="eastAsia"/>
-        </w:rPr>
-        <w:t>有两个</w:t>
-      </w:r>
-      <w:proofErr w:type="spellStart"/>
-      <w:r>
-        <w:rPr>
-          <w:rFonts w:hint="eastAsia"/>
-        </w:rPr>
-        <w:t>OnTextPropertyChanged</w:t>
-      </w:r>
-      <w:proofErr w:type="spellEnd"/>
-      <w:r>
-        <w:rPr>
-          <w:rFonts w:hint="eastAsia"/>
-        </w:rPr>
-        <w:t xml:space="preserve"> </w:t>
-      </w:r>
-      <w:r>
-        <w:rPr>
-          <w:rFonts w:hint="eastAsia"/>
-        </w:rPr>
-        <w:t>方法</w:t>
-      </w:r>
-      <w:bookmarkEnd w:id="11"/>
-    </w:p>
-    <w:p>
-      <w:pPr>
-        <w:rPr>
-          <w:rFonts w:hint="eastAsia"/>
-        </w:rPr>
-      </w:pPr>
-      <w:r>
-        <w:rPr>
-          <w:rFonts w:hint="eastAsia"/>
-        </w:rPr>
-        <w:t>这两个都是</w:t>
-      </w:r>
-      <w:r>
-        <w:rPr>
-          <w:rFonts w:hint="eastAsia"/>
-        </w:rPr>
-        <w:t xml:space="preserve">private </w:t>
-      </w:r>
-      <w:r>
-        <w:rPr>
-          <w:rFonts w:hint="eastAsia"/>
-        </w:rPr>
-        <w:t>方法，在</w:t>
-      </w:r>
-      <w:r>
-        <w:rPr>
-          <w:rFonts w:hint="eastAsia"/>
-        </w:rPr>
-        <w:t xml:space="preserve">Visual Studio </w:t>
-      </w:r>
-      <w:r>
-        <w:rPr>
-          <w:rFonts w:hint="eastAsia"/>
-        </w:rPr>
-        <w:t>IDE</w:t>
-      </w:r>
-      <w:r>
-        <w:rPr>
-          <w:rFonts w:hint="eastAsia"/>
-        </w:rPr>
-        <w:t>里看不到</w:t>
-      </w:r>
-    </w:p>
-    <w:p>
-      <w:pPr>
-        <w:rPr>
-          <w:rFonts w:hint="eastAsia"/>
-        </w:rPr>
-      </w:pPr>
       <w:r>
         <w:rPr>
           <w:noProof/>
         </w:rPr>
         <w:drawing>
-          <wp:inline distT="0" distB="0" distL="0" distR="0" wp14:anchorId="2B6B6000" wp14:editId="4FEC7070">
-            <wp:extent cx="5943600" cy="861060"/>
+          <wp:inline distT="0" distB="0" distL="0" distR="0" wp14:anchorId="54128B67" wp14:editId="1052D2CA">
+            <wp:extent cx="5943600" cy="2038350"/>
             <wp:effectExtent l="0" t="0" r="0" b="0"/>
-            <wp:docPr id="13" name="Picture 13"/>
+            <wp:docPr id="12" name="Picture 12"/>
             <wp:cNvGraphicFramePr>
               <a:graphicFrameLocks xmlns:a="http://schemas.openxmlformats.org/drawingml/2006/main" noChangeAspect="1"/>
             </wp:cNvGraphicFramePr>
@@ -3711,7 +3579,7 @@
                   <pic:spPr>
                     <a:xfrm>
                       <a:off x="0" y="0"/>
-                      <a:ext cx="5943600" cy="861060"/>
+                      <a:ext cx="5943600" cy="2038350"/>
                     </a:xfrm>
                     <a:prstGeom prst="rect">
                       <a:avLst/>
@@ -3726,19 +3594,85 @@
     </w:p>
     <w:p>
       <w:pPr>
+        <w:pStyle w:val="Heading2"/>
+      </w:pPr>
+      <w:bookmarkStart w:id="11" w:name="_Toc462935252"/>
+      <w:r>
         <w:rPr>
           <w:rFonts w:hint="eastAsia"/>
         </w:rPr>
-      </w:pPr>
+        <w:t>有两个</w:t>
+      </w:r>
+      <w:proofErr w:type="spellStart"/>
+      <w:r>
+        <w:rPr>
+          <w:rFonts w:hint="eastAsia"/>
+        </w:rPr>
+        <w:t>OnTextPropertyChanged</w:t>
+      </w:r>
+      <w:proofErr w:type="spellEnd"/>
+      <w:r>
+        <w:rPr>
+          <w:rFonts w:hint="eastAsia"/>
+        </w:rPr>
+        <w:t xml:space="preserve"> </w:t>
+      </w:r>
+      <w:r>
+        <w:rPr>
+          <w:rFonts w:hint="eastAsia"/>
+        </w:rPr>
+        <w:t>方法</w:t>
+      </w:r>
+      <w:bookmarkEnd w:id="11"/>
+    </w:p>
+    <w:p>
+      <w:r>
+        <w:rPr>
+          <w:rFonts w:hint="eastAsia"/>
+        </w:rPr>
+        <w:t>这两个都是</w:t>
+      </w:r>
+      <w:r>
+        <w:rPr>
+          <w:rFonts w:hint="eastAsia"/>
+        </w:rPr>
+        <w:t xml:space="preserve">private </w:t>
+      </w:r>
+      <w:r>
+        <w:rPr>
+          <w:rFonts w:hint="eastAsia"/>
+        </w:rPr>
+        <w:t>方法，在</w:t>
+      </w:r>
+      <w:r>
+        <w:rPr>
+          <w:rFonts w:hint="eastAsia"/>
+        </w:rPr>
+        <w:t xml:space="preserve">Visual Studio </w:t>
+      </w:r>
+      <w:r>
+        <w:rPr>
+          <w:rFonts w:hint="eastAsia"/>
+        </w:rPr>
+        <w:t>IDE</w:t>
+      </w:r>
+      <w:r>
+        <w:rPr>
+          <w:rFonts w:hint="eastAsia"/>
+        </w:rPr>
+        <w:t>里看不到</w:t>
+      </w:r>
+    </w:p>
+    <w:p>
       <w:r>
         <w:rPr>
           <w:noProof/>
         </w:rPr>
         <w:drawing>
-          <wp:inline distT="0" distB="0" distL="0" distR="0" wp14:anchorId="7F2DB3F4" wp14:editId="7C662D7C">
-            <wp:extent cx="5943600" cy="4406900"/>
+          <wp:inline distT="0" distB="0" distL="0" distR="0" wp14:anchorId="2B6B6000" wp14:editId="4FEC7070">
+            <wp:extent cx="5943600" cy="861060"/>
             <wp:effectExtent l="0" t="0" r="0" b="0"/>
-            <wp:docPr id="14" name="Picture 14"/>
+            <wp:docPr id="13" name="Picture 13"/>
             <wp:cNvGraphicFramePr>
               <a:graphicFrameLocks xmlns:a="http://schemas.openxmlformats.org/drawingml/2006/main" noChangeAspect="1"/>
             </wp:cNvGraphicFramePr>
@@ -3758,7 +3692,7 @@
                   <pic:spPr>
                     <a:xfrm>
                       <a:off x="0" y="0"/>
-                      <a:ext cx="5943600" cy="4406900"/>
+                      <a:ext cx="5943600" cy="861060"/>
                     </a:xfrm>
                     <a:prstGeom prst="rect">
                       <a:avLst/>
@@ -3772,58 +3706,16 @@
       </w:r>
     </w:p>
     <w:p>
-      <w:pPr>
-        <w:rPr>
-          <w:rFonts w:hint="eastAsia"/>
-        </w:rPr>
-      </w:pPr>
-    </w:p>
-    <w:p>
-      <w:pPr>
-        <w:pStyle w:val="Heading2"/>
-        <w:rPr>
-          <w:rFonts w:hint="eastAsia"/>
-        </w:rPr>
-      </w:pPr>
-      <w:bookmarkStart w:id="12" w:name="_Toc462935253"/>
-      <w:r>
-        <w:rPr>
-          <w:rFonts w:hint="eastAsia"/>
-        </w:rPr>
-        <w:t>父类</w:t>
-      </w:r>
-      <w:proofErr w:type="spellStart"/>
-      <w:r>
-        <w:rPr>
-          <w:rFonts w:hint="eastAsia"/>
-        </w:rPr>
-        <w:t>TextBoxBase</w:t>
-      </w:r>
-      <w:proofErr w:type="spellEnd"/>
-      <w:r>
-        <w:rPr>
-          <w:rFonts w:hint="eastAsia"/>
-        </w:rPr>
-        <w:t xml:space="preserve"> </w:t>
-      </w:r>
-      <w:r>
-        <w:rPr>
-          <w:rFonts w:hint="eastAsia"/>
-        </w:rPr>
-        <w:t>中定义了常规的方法</w:t>
-      </w:r>
-      <w:bookmarkEnd w:id="12"/>
-    </w:p>
-    <w:p>
       <w:r>
         <w:rPr>
           <w:noProof/>
         </w:rPr>
+        <w:lastRenderedPageBreak/>
         <w:drawing>
-          <wp:inline distT="0" distB="0" distL="0" distR="0" wp14:anchorId="1C0433F8" wp14:editId="0C1D42E4">
-            <wp:extent cx="5943600" cy="2974975"/>
+          <wp:inline distT="0" distB="0" distL="0" distR="0" wp14:anchorId="7F2DB3F4" wp14:editId="7C662D7C">
+            <wp:extent cx="5943600" cy="4406900"/>
             <wp:effectExtent l="0" t="0" r="0" b="0"/>
-            <wp:docPr id="15" name="Picture 15"/>
+            <wp:docPr id="14" name="Picture 14"/>
             <wp:cNvGraphicFramePr>
               <a:graphicFrameLocks xmlns:a="http://schemas.openxmlformats.org/drawingml/2006/main" noChangeAspect="1"/>
             </wp:cNvGraphicFramePr>
@@ -3843,6 +3735,82 @@
                   <pic:spPr>
                     <a:xfrm>
                       <a:off x="0" y="0"/>
+                      <a:ext cx="5943600" cy="4406900"/>
+                    </a:xfrm>
+                    <a:prstGeom prst="rect">
+                      <a:avLst/>
+                    </a:prstGeom>
+                  </pic:spPr>
+                </pic:pic>
+              </a:graphicData>
+            </a:graphic>
+          </wp:inline>
+        </w:drawing>
+      </w:r>
+    </w:p>
+    <w:p/>
+    <w:p>
+      <w:pPr>
+        <w:pStyle w:val="Heading2"/>
+      </w:pPr>
+      <w:bookmarkStart w:id="12" w:name="_Toc462935253"/>
+      <w:r>
+        <w:rPr>
+          <w:rFonts w:hint="eastAsia"/>
+        </w:rPr>
+        <w:t>父类</w:t>
+      </w:r>
+      <w:proofErr w:type="spellStart"/>
+      <w:r>
+        <w:rPr>
+          <w:rFonts w:hint="eastAsia"/>
+        </w:rPr>
+        <w:t>TextBoxBase</w:t>
+      </w:r>
+      <w:proofErr w:type="spellEnd"/>
+      <w:r>
+        <w:rPr>
+          <w:rFonts w:hint="eastAsia"/>
+        </w:rPr>
+        <w:t xml:space="preserve"> </w:t>
+      </w:r>
+      <w:r>
+        <w:rPr>
+          <w:rFonts w:hint="eastAsia"/>
+        </w:rPr>
+        <w:t>中定义了常规的方法</w:t>
+      </w:r>
+      <w:bookmarkEnd w:id="12"/>
+    </w:p>
+    <w:p>
+      <w:r>
+        <w:rPr>
+          <w:noProof/>
+        </w:rPr>
+        <w:drawing>
+          <wp:inline distT="0" distB="0" distL="0" distR="0" wp14:anchorId="1C0433F8" wp14:editId="0C1D42E4">
+            <wp:extent cx="5943600" cy="2974975"/>
+            <wp:effectExtent l="0" t="0" r="0" b="0"/>
+            <wp:docPr id="15" name="Picture 15"/>
+            <wp:cNvGraphicFramePr>
+              <a:graphicFrameLocks xmlns:a="http://schemas.openxmlformats.org/drawingml/2006/main" noChangeAspect="1"/>
+            </wp:cNvGraphicFramePr>
+            <a:graphic xmlns:a="http://schemas.openxmlformats.org/drawingml/2006/main">
+              <a:graphicData uri="http://schemas.openxmlformats.org/drawingml/2006/picture">
+                <pic:pic xmlns:pic="http://schemas.openxmlformats.org/drawingml/2006/picture">
+                  <pic:nvPicPr>
+                    <pic:cNvPr id="0" name=""/>
+                    <pic:cNvPicPr/>
+                  </pic:nvPicPr>
+                  <pic:blipFill>
+                    <a:blip r:embed="rId23"/>
+                    <a:stretch>
+                      <a:fillRect/>
+                    </a:stretch>
+                  </pic:blipFill>
+                  <pic:spPr>
+                    <a:xfrm>
+                      <a:off x="0" y="0"/>
                       <a:ext cx="5943600" cy="2974975"/>
                     </a:xfrm>
                     <a:prstGeom prst="rect">
@@ -3857,7 +3825,7 @@
       </w:r>
     </w:p>
     <w:sectPr>
-      <w:footerReference w:type="default" r:id="rId23"/>
+      <w:footerReference w:type="default" r:id="rId24"/>
       <w:pgSz w:w="12240" w:h="15840"/>
       <w:pgMar w:top="1440" w:right="1440" w:bottom="1440" w:left="1440" w:header="720" w:footer="720" w:gutter="0"/>
       <w:cols w:space="720"/>
@@ -3953,7 +3921,7 @@
                 <w:bCs/>
                 <w:noProof/>
               </w:rPr>
-              <w:t>1</w:t>
+              <w:t>2</w:t>
             </w:r>
             <w:r>
               <w:rPr>
@@ -6246,7 +6214,7 @@
 </file>
 
 <file path=customXml/itemProps1.xml><?xml version="1.0" encoding="utf-8"?>
-<ds:datastoreItem xmlns:ds="http://schemas.openxmlformats.org/officeDocument/2006/customXml" ds:itemID="{5C960F52-9619-4F90-B8CD-4281A6F88E26}">
+<ds:datastoreItem xmlns:ds="http://schemas.openxmlformats.org/officeDocument/2006/customXml" ds:itemID="{BAE2FC1D-7FF7-43F4-836C-F3736CFF45EF}">
   <ds:schemaRefs>
     <ds:schemaRef ds:uri="http://schemas.openxmlformats.org/officeDocument/2006/bibliography"/>
   </ds:schemaRefs>

</xml_diff>